<commit_message>
updated reading activity #4 (again)
</commit_message>
<xml_diff>
--- a/activities_sw/Reading_Activity4.docx
+++ b/activities_sw/Reading_Activity4.docx
@@ -3702,6 +3702,8 @@
           <w:szCs w:val="20"/>
         </w:rPr>
       </w:pPr>
+      <w:bookmarkStart w:id="0" w:name="_GoBack"/>
+      <w:bookmarkEnd w:id="0"/>
     </w:p>
     <w:p>
       <w:pPr>
@@ -4099,7 +4101,7 @@
           <w:sz w:val="20"/>
           <w:szCs w:val="20"/>
         </w:rPr>
-        <w:t xml:space="preserve"> = 1</w:t>
+        <w:t xml:space="preserve"> = 0</w:t>
       </w:r>
     </w:p>
     <w:p>
@@ -4124,7 +4126,7 @@
           <w:sz w:val="20"/>
           <w:szCs w:val="20"/>
         </w:rPr>
-        <w:t>tryAgain</w:t>
+        <w:t>guessAgain</w:t>
       </w:r>
       <w:proofErr w:type="spellEnd"/>
       <w:proofErr w:type="gramEnd"/>
@@ -4136,7 +4138,7 @@
           <w:sz w:val="20"/>
           <w:szCs w:val="20"/>
         </w:rPr>
-        <w:t xml:space="preserve"> = "yes"</w:t>
+        <w:t>= "yes"</w:t>
       </w:r>
     </w:p>
     <w:p>
@@ -4392,7 +4394,7 @@
           <w:sz w:val="20"/>
           <w:szCs w:val="20"/>
         </w:rPr>
-        <w:t>tryAgain</w:t>
+        <w:t>guessAgain</w:t>
       </w:r>
       <w:proofErr w:type="spellEnd"/>
       <w:r>
@@ -4403,7 +4405,7 @@
           <w:sz w:val="20"/>
           <w:szCs w:val="20"/>
         </w:rPr>
-        <w:t xml:space="preserve"> != "no":</w:t>
+        <w:t>!= "no":</w:t>
       </w:r>
     </w:p>
     <w:p>
@@ -4709,7 +4711,7 @@
           <w:sz w:val="20"/>
           <w:szCs w:val="20"/>
         </w:rPr>
-        <w:t>tryAgain</w:t>
+        <w:t>guessAgain</w:t>
       </w:r>
       <w:proofErr w:type="spellEnd"/>
       <w:proofErr w:type="gramEnd"/>
@@ -4721,7 +4723,7 @@
           <w:sz w:val="20"/>
           <w:szCs w:val="20"/>
         </w:rPr>
-        <w:t xml:space="preserve"> = input('Would you like to guess again? [</w:t>
+        <w:t>= input('Would you like to guess again? [</w:t>
       </w:r>
       <w:proofErr w:type="gramStart"/>
       <w:r>
@@ -5073,19 +5075,23 @@
         </w:rPr>
         <w:t xml:space="preserve"> (in capital letters) when prompted to </w:t>
       </w:r>
-      <w:bookmarkStart w:id="0" w:name="_GoBack"/>
-      <w:r>
-        <w:rPr>
-          <w:bCs/>
-        </w:rPr>
-        <w:t xml:space="preserve">try </w:t>
-      </w:r>
-      <w:bookmarkEnd w:id="0"/>
-      <w:r>
-        <w:rPr>
-          <w:bCs/>
-        </w:rPr>
-        <w:t>again?</w:t>
+      <w:r>
+        <w:rPr>
+          <w:bCs/>
+        </w:rPr>
+        <w:t>gues</w:t>
+      </w:r>
+      <w:r>
+        <w:rPr>
+          <w:bCs/>
+        </w:rPr>
+        <w:t>s</w:t>
+      </w:r>
+      <w:r>
+        <w:rPr>
+          <w:bCs/>
+        </w:rPr>
+        <w:t xml:space="preserve"> again?</w:t>
       </w:r>
     </w:p>
     <w:sectPr>

</xml_diff>